<commit_message>
. added to thomason
</commit_message>
<xml_diff>
--- a/Thomson Reuters.docx
+++ b/Thomson Reuters.docx
@@ -84,7 +84,6 @@
         </w:rPr>
         <w:t>18-Jan-17(Wednesday)</w:t>
       </w:r>
-      <w:proofErr w:type="gramStart"/>
       <w:r>
         <w:rPr>
           <w:rFonts w:ascii="Verdana" w:eastAsia="Times New Roman" w:hAnsi="Verdana" w:cs="Times New Roman"/>
@@ -107,21 +106,7 @@
           <w:shd w:val="clear" w:color="auto" w:fill="FFFF00"/>
           <w:lang w:val="en-GB"/>
         </w:rPr>
-        <w:t> at</w:t>
-      </w:r>
-      <w:proofErr w:type="gramEnd"/>
-      <w:r>
-        <w:rPr>
-          <w:rFonts w:ascii="Verdana" w:eastAsia="Times New Roman" w:hAnsi="Verdana" w:cs="Times New Roman"/>
-          <w:b/>
-          <w:bCs/>
-          <w:color w:val="222222"/>
-          <w:sz w:val="20"/>
-          <w:szCs w:val="20"/>
-          <w:shd w:val="clear" w:color="auto" w:fill="FFFF00"/>
-          <w:lang w:val="en-GB"/>
-        </w:rPr>
-        <w:t>  11:30 A.M.</w:t>
+        <w:t> at  11:30 A.M.</w:t>
       </w:r>
       <w:r>
         <w:rPr>
@@ -311,184 +296,82 @@
           <w:szCs w:val="24"/>
         </w:rPr>
       </w:pPr>
-      <w:proofErr w:type="spellStart"/>
-      <w:r>
-        <w:rPr>
-          <w:rFonts w:ascii="Verdana" w:eastAsia="Times New Roman" w:hAnsi="Verdana" w:cs="Times New Roman"/>
-          <w:color w:val="222222"/>
-          <w:sz w:val="20"/>
-          <w:szCs w:val="20"/>
-          <w:lang w:val="en-GB"/>
-        </w:rPr>
-        <w:t>Divyashree</w:t>
-      </w:r>
-      <w:proofErr w:type="spellEnd"/>
-      <w:r>
-        <w:rPr>
-          <w:rFonts w:ascii="Verdana" w:eastAsia="Times New Roman" w:hAnsi="Verdana" w:cs="Times New Roman"/>
-          <w:color w:val="222222"/>
-          <w:sz w:val="20"/>
-          <w:szCs w:val="20"/>
-          <w:lang w:val="en-GB"/>
-        </w:rPr>
-        <w:t xml:space="preserve"> </w:t>
-      </w:r>
-      <w:proofErr w:type="spellStart"/>
-      <w:r>
-        <w:rPr>
-          <w:rFonts w:ascii="Verdana" w:eastAsia="Times New Roman" w:hAnsi="Verdana" w:cs="Times New Roman"/>
-          <w:color w:val="222222"/>
-          <w:sz w:val="20"/>
-          <w:szCs w:val="20"/>
-          <w:lang w:val="en-GB"/>
-        </w:rPr>
-        <w:t>Technopolis</w:t>
-      </w:r>
-      <w:proofErr w:type="spellEnd"/>
-      <w:r>
-        <w:rPr>
-          <w:rFonts w:ascii="Verdana" w:eastAsia="Times New Roman" w:hAnsi="Verdana" w:cs="Times New Roman"/>
-          <w:color w:val="222222"/>
-          <w:sz w:val="20"/>
-          <w:szCs w:val="20"/>
-          <w:lang w:val="en-GB"/>
-        </w:rPr>
-        <w:t>,</w:t>
-      </w:r>
-    </w:p>
-    <w:p>
-      <w:pPr>
-        <w:shd w:val="clear" w:color="auto" w:fill="FFFFFF"/>
-        <w:spacing w:after="0" w:line="240" w:lineRule="auto"/>
-        <w:rPr>
-          <w:rFonts w:ascii="Times New Roman" w:eastAsia="Times New Roman" w:hAnsi="Times New Roman" w:cs="Times New Roman"/>
-          <w:color w:val="222222"/>
-          <w:sz w:val="24"/>
-          <w:szCs w:val="24"/>
-        </w:rPr>
-      </w:pPr>
-      <w:r>
-        <w:rPr>
-          <w:rFonts w:ascii="Verdana" w:eastAsia="Times New Roman" w:hAnsi="Verdana" w:cs="Times New Roman"/>
-          <w:color w:val="222222"/>
-          <w:sz w:val="20"/>
-          <w:szCs w:val="20"/>
-          <w:lang w:val="en-GB"/>
-        </w:rPr>
-        <w:t xml:space="preserve">Near to </w:t>
-      </w:r>
-      <w:proofErr w:type="spellStart"/>
-      <w:r>
-        <w:rPr>
-          <w:rFonts w:ascii="Verdana" w:eastAsia="Times New Roman" w:hAnsi="Verdana" w:cs="Times New Roman"/>
-          <w:color w:val="222222"/>
-          <w:sz w:val="20"/>
-          <w:szCs w:val="20"/>
-          <w:lang w:val="en-GB"/>
-        </w:rPr>
-        <w:t>Marathahalli</w:t>
-      </w:r>
-      <w:proofErr w:type="spellEnd"/>
-      <w:r>
-        <w:rPr>
-          <w:rFonts w:ascii="Verdana" w:eastAsia="Times New Roman" w:hAnsi="Verdana" w:cs="Times New Roman"/>
-          <w:color w:val="222222"/>
-          <w:sz w:val="20"/>
-          <w:szCs w:val="20"/>
-          <w:lang w:val="en-GB"/>
-        </w:rPr>
-        <w:t>,</w:t>
-      </w:r>
-    </w:p>
-    <w:p>
-      <w:pPr>
-        <w:shd w:val="clear" w:color="auto" w:fill="FFFFFF"/>
-        <w:spacing w:after="0" w:line="240" w:lineRule="auto"/>
-        <w:rPr>
-          <w:rFonts w:ascii="Times New Roman" w:eastAsia="Times New Roman" w:hAnsi="Times New Roman" w:cs="Times New Roman"/>
-          <w:color w:val="222222"/>
-          <w:sz w:val="24"/>
-          <w:szCs w:val="24"/>
-        </w:rPr>
-      </w:pPr>
-      <w:r>
-        <w:rPr>
-          <w:rFonts w:ascii="Verdana" w:eastAsia="Times New Roman" w:hAnsi="Verdana" w:cs="Times New Roman"/>
-          <w:color w:val="222222"/>
-          <w:sz w:val="20"/>
-          <w:szCs w:val="20"/>
-          <w:lang w:val="en-GB"/>
-        </w:rPr>
-        <w:t xml:space="preserve">36/2 &amp; 124, </w:t>
-      </w:r>
-      <w:proofErr w:type="spellStart"/>
-      <w:r>
-        <w:rPr>
-          <w:rFonts w:ascii="Verdana" w:eastAsia="Times New Roman" w:hAnsi="Verdana" w:cs="Times New Roman"/>
-          <w:color w:val="222222"/>
-          <w:sz w:val="20"/>
-          <w:szCs w:val="20"/>
-          <w:lang w:val="en-GB"/>
-        </w:rPr>
-        <w:t>Yamalur</w:t>
-      </w:r>
-      <w:proofErr w:type="spellEnd"/>
-      <w:r>
-        <w:rPr>
-          <w:rFonts w:ascii="Verdana" w:eastAsia="Times New Roman" w:hAnsi="Verdana" w:cs="Times New Roman"/>
-          <w:color w:val="222222"/>
-          <w:sz w:val="20"/>
-          <w:szCs w:val="20"/>
-          <w:lang w:val="en-GB"/>
-        </w:rPr>
-        <w:t xml:space="preserve"> Village,</w:t>
-      </w:r>
-    </w:p>
-    <w:p>
-      <w:pPr>
-        <w:shd w:val="clear" w:color="auto" w:fill="FFFFFF"/>
-        <w:spacing w:after="0" w:line="240" w:lineRule="auto"/>
-        <w:rPr>
-          <w:rFonts w:ascii="Times New Roman" w:eastAsia="Times New Roman" w:hAnsi="Times New Roman" w:cs="Times New Roman"/>
-          <w:color w:val="222222"/>
-          <w:sz w:val="24"/>
-          <w:szCs w:val="24"/>
-        </w:rPr>
-      </w:pPr>
-      <w:proofErr w:type="spellStart"/>
-      <w:r>
-        <w:rPr>
-          <w:rFonts w:ascii="Verdana" w:eastAsia="Times New Roman" w:hAnsi="Verdana" w:cs="Times New Roman"/>
-          <w:color w:val="222222"/>
-          <w:sz w:val="20"/>
-          <w:szCs w:val="20"/>
-          <w:lang w:val="en-GB"/>
-        </w:rPr>
-        <w:t>Varthur</w:t>
-      </w:r>
-      <w:proofErr w:type="spellEnd"/>
-      <w:r>
-        <w:rPr>
-          <w:rFonts w:ascii="Verdana" w:eastAsia="Times New Roman" w:hAnsi="Verdana" w:cs="Times New Roman"/>
-          <w:color w:val="222222"/>
-          <w:sz w:val="20"/>
-          <w:szCs w:val="20"/>
-          <w:lang w:val="en-GB"/>
-        </w:rPr>
-        <w:t xml:space="preserve"> </w:t>
-      </w:r>
-      <w:proofErr w:type="spellStart"/>
-      <w:r>
-        <w:rPr>
-          <w:rFonts w:ascii="Verdana" w:eastAsia="Times New Roman" w:hAnsi="Verdana" w:cs="Times New Roman"/>
-          <w:color w:val="222222"/>
-          <w:sz w:val="20"/>
-          <w:szCs w:val="20"/>
-          <w:lang w:val="en-GB"/>
-        </w:rPr>
-        <w:t>Hobli</w:t>
-      </w:r>
-      <w:proofErr w:type="spellEnd"/>
+      <w:r>
+        <w:rPr>
+          <w:rFonts w:ascii="Verdana" w:eastAsia="Times New Roman" w:hAnsi="Verdana" w:cs="Times New Roman"/>
+          <w:color w:val="222222"/>
+          <w:sz w:val="20"/>
+          <w:szCs w:val="20"/>
+          <w:lang w:val="en-GB"/>
+        </w:rPr>
+        <w:t>Divyashree Technopolis,</w:t>
+      </w:r>
+    </w:p>
+    <w:p>
+      <w:pPr>
+        <w:shd w:val="clear" w:color="auto" w:fill="FFFFFF"/>
+        <w:spacing w:after="0" w:line="240" w:lineRule="auto"/>
+        <w:rPr>
+          <w:rFonts w:ascii="Times New Roman" w:eastAsia="Times New Roman" w:hAnsi="Times New Roman" w:cs="Times New Roman"/>
+          <w:color w:val="222222"/>
+          <w:sz w:val="24"/>
+          <w:szCs w:val="24"/>
+        </w:rPr>
+      </w:pPr>
+      <w:r>
+        <w:rPr>
+          <w:rFonts w:ascii="Verdana" w:eastAsia="Times New Roman" w:hAnsi="Verdana" w:cs="Times New Roman"/>
+          <w:color w:val="222222"/>
+          <w:sz w:val="20"/>
+          <w:szCs w:val="20"/>
+          <w:lang w:val="en-GB"/>
+        </w:rPr>
+        <w:t>Near to Marathahalli,</w:t>
+      </w:r>
+    </w:p>
+    <w:p>
+      <w:pPr>
+        <w:shd w:val="clear" w:color="auto" w:fill="FFFFFF"/>
+        <w:spacing w:after="0" w:line="240" w:lineRule="auto"/>
+        <w:rPr>
+          <w:rFonts w:ascii="Times New Roman" w:eastAsia="Times New Roman" w:hAnsi="Times New Roman" w:cs="Times New Roman"/>
+          <w:color w:val="222222"/>
+          <w:sz w:val="24"/>
+          <w:szCs w:val="24"/>
+        </w:rPr>
+      </w:pPr>
+      <w:r>
+        <w:rPr>
+          <w:rFonts w:ascii="Verdana" w:eastAsia="Times New Roman" w:hAnsi="Verdana" w:cs="Times New Roman"/>
+          <w:color w:val="222222"/>
+          <w:sz w:val="20"/>
+          <w:szCs w:val="20"/>
+          <w:lang w:val="en-GB"/>
+        </w:rPr>
+        <w:t>36/2 &amp; 124, Yamalur Village,</w:t>
+      </w:r>
+    </w:p>
+    <w:p>
+      <w:pPr>
+        <w:shd w:val="clear" w:color="auto" w:fill="FFFFFF"/>
+        <w:spacing w:after="0" w:line="240" w:lineRule="auto"/>
+        <w:rPr>
+          <w:rFonts w:ascii="Times New Roman" w:eastAsia="Times New Roman" w:hAnsi="Times New Roman" w:cs="Times New Roman"/>
+          <w:color w:val="222222"/>
+          <w:sz w:val="24"/>
+          <w:szCs w:val="24"/>
+        </w:rPr>
+      </w:pPr>
+      <w:r>
+        <w:rPr>
+          <w:rFonts w:ascii="Verdana" w:eastAsia="Times New Roman" w:hAnsi="Verdana" w:cs="Times New Roman"/>
+          <w:color w:val="222222"/>
+          <w:sz w:val="20"/>
+          <w:szCs w:val="20"/>
+          <w:lang w:val="en-GB"/>
+        </w:rPr>
+        <w:t>Varthur Hobli</w:t>
+      </w:r>
     </w:p>
     <w:p>
       <w:pPr>
@@ -598,22 +481,8 @@
           <w:szCs w:val="20"/>
           <w:lang w:val="en-GB"/>
         </w:rPr>
-        <w:t xml:space="preserve">Contact </w:t>
-      </w:r>
-      <w:proofErr w:type="gramStart"/>
-      <w:r>
-        <w:rPr>
-          <w:rFonts w:ascii="Verdana" w:eastAsia="Times New Roman" w:hAnsi="Verdana" w:cs="Times New Roman"/>
-          <w:b/>
-          <w:bCs/>
-          <w:color w:val="222222"/>
-          <w:sz w:val="20"/>
-          <w:szCs w:val="20"/>
-          <w:lang w:val="en-GB"/>
-        </w:rPr>
-        <w:t>Person :</w:t>
-      </w:r>
-      <w:proofErr w:type="gramEnd"/>
+        <w:t>Contact Person :</w:t>
+      </w:r>
       <w:r>
         <w:rPr>
           <w:rFonts w:ascii="Verdana" w:eastAsia="Times New Roman" w:hAnsi="Verdana" w:cs="Times New Roman"/>
@@ -623,37 +492,15 @@
         </w:rPr>
         <w:t> </w:t>
       </w:r>
-      <w:proofErr w:type="spellStart"/>
-      <w:r>
-        <w:rPr>
-          <w:rFonts w:ascii="Verdana" w:eastAsia="Times New Roman" w:hAnsi="Verdana" w:cs="Times New Roman"/>
-          <w:color w:val="222222"/>
-          <w:sz w:val="20"/>
-          <w:szCs w:val="20"/>
-        </w:rPr>
-        <w:t>Anjana</w:t>
-      </w:r>
-      <w:proofErr w:type="spellEnd"/>
-      <w:r>
-        <w:rPr>
-          <w:rFonts w:ascii="Verdana" w:eastAsia="Times New Roman" w:hAnsi="Verdana" w:cs="Times New Roman"/>
-          <w:color w:val="222222"/>
-          <w:sz w:val="20"/>
-          <w:szCs w:val="20"/>
-        </w:rPr>
-        <w:t xml:space="preserve"> </w:t>
-      </w:r>
-      <w:proofErr w:type="spellStart"/>
-      <w:r>
-        <w:rPr>
-          <w:rFonts w:ascii="Verdana" w:eastAsia="Times New Roman" w:hAnsi="Verdana" w:cs="Times New Roman"/>
-          <w:color w:val="222222"/>
-          <w:sz w:val="20"/>
-          <w:szCs w:val="20"/>
-        </w:rPr>
-        <w:t>Subramanya</w:t>
-      </w:r>
-      <w:proofErr w:type="spellEnd"/>
+      <w:r>
+        <w:rPr>
+          <w:rFonts w:ascii="Verdana" w:eastAsia="Times New Roman" w:hAnsi="Verdana" w:cs="Times New Roman"/>
+          <w:color w:val="222222"/>
+          <w:sz w:val="20"/>
+          <w:szCs w:val="20"/>
+        </w:rPr>
+        <w:t>Anjana Subramanya</w:t>
+      </w:r>
     </w:p>
     <w:p>
       <w:pPr>
@@ -887,7 +734,6 @@
           <w:szCs w:val="24"/>
         </w:rPr>
       </w:pPr>
-      <w:proofErr w:type="spellStart"/>
       <w:r>
         <w:rPr>
           <w:rFonts w:ascii="Calibri" w:eastAsia="Times New Roman" w:hAnsi="Calibri" w:cs="Calibri"/>
@@ -897,7 +743,6 @@
         </w:rPr>
         <w:t>Prabhu</w:t>
       </w:r>
-      <w:proofErr w:type="spellEnd"/>
     </w:p>
     <w:p>
       <w:pPr>
@@ -962,6 +807,15 @@
           <w:color w:val="1F497D"/>
         </w:rPr>
         <w:t>Lead Recruiter</w:t>
+      </w:r>
+      <w:r>
+        <w:rPr>
+          <w:rFonts w:ascii="Calibri" w:eastAsia="Times New Roman" w:hAnsi="Calibri" w:cs="Calibri"/>
+          <w:b/>
+          <w:bCs/>
+          <w:color w:val="1F497D"/>
+        </w:rPr>
+        <w:t>.</w:t>
       </w:r>
     </w:p>
     <w:p/>

</xml_diff>

<commit_message>
new line added to thomson
</commit_message>
<xml_diff>
--- a/Thomson Reuters.docx
+++ b/Thomson Reuters.docx
@@ -56,10 +56,11 @@
         <w:spacing w:after="0" w:line="240" w:lineRule="auto"/>
         <w:jc w:val="both"/>
         <w:rPr>
-          <w:rFonts w:ascii="Times New Roman" w:eastAsia="Times New Roman" w:hAnsi="Times New Roman" w:cs="Times New Roman"/>
-          <w:color w:val="222222"/>
-          <w:sz w:val="24"/>
-          <w:szCs w:val="24"/>
+          <w:rFonts w:ascii="Verdana" w:eastAsia="Times New Roman" w:hAnsi="Verdana" w:cs="Times New Roman"/>
+          <w:color w:val="222222"/>
+          <w:sz w:val="20"/>
+          <w:szCs w:val="20"/>
+          <w:lang w:val="en-GB"/>
         </w:rPr>
       </w:pPr>
       <w:r>
@@ -166,17 +167,50 @@
           <w:szCs w:val="20"/>
           <w:lang w:val="en-GB"/>
         </w:rPr>
-        <w:t>Request you to be in the venue 10 minutes prior to the interview schedule.</w:t>
-      </w:r>
-      <w:r>
-        <w:rPr>
-          <w:rFonts w:ascii="Verdana" w:eastAsia="Times New Roman" w:hAnsi="Verdana" w:cs="Times New Roman"/>
-          <w:color w:val="222222"/>
-          <w:sz w:val="20"/>
-          <w:szCs w:val="20"/>
-          <w:lang w:val="en-GB"/>
-        </w:rPr>
-        <w:t>.</w:t>
+        <w:t>Request you to be in the venue 10 minutes prior to the interview schedule</w:t>
+      </w:r>
+      <w:r>
+        <w:rPr>
+          <w:rFonts w:ascii="Verdana" w:eastAsia="Times New Roman" w:hAnsi="Verdana" w:cs="Times New Roman"/>
+          <w:color w:val="222222"/>
+          <w:sz w:val="20"/>
+          <w:szCs w:val="20"/>
+          <w:lang w:val="en-GB"/>
+        </w:rPr>
+        <w:t>….</w:t>
+      </w:r>
+    </w:p>
+    <w:p>
+      <w:pPr>
+        <w:shd w:val="clear" w:color="auto" w:fill="FFFFFF"/>
+        <w:spacing w:after="0" w:line="240" w:lineRule="auto"/>
+        <w:jc w:val="both"/>
+        <w:rPr>
+          <w:rFonts w:ascii="Times New Roman" w:eastAsia="Times New Roman" w:hAnsi="Times New Roman" w:cs="Times New Roman"/>
+          <w:color w:val="222222"/>
+          <w:sz w:val="24"/>
+          <w:szCs w:val="24"/>
+        </w:rPr>
+      </w:pPr>
+      <w:r>
+        <w:rPr>
+          <w:rFonts w:ascii="Verdana" w:eastAsia="Times New Roman" w:hAnsi="Verdana" w:cs="Times New Roman"/>
+          <w:color w:val="222222"/>
+          <w:sz w:val="20"/>
+          <w:szCs w:val="20"/>
+          <w:lang w:val="en-GB"/>
+        </w:rPr>
+        <w:t>…</w:t>
+      </w:r>
+      <w:r>
+        <w:rPr>
+          <w:rFonts w:ascii="Verdana" w:eastAsia="Times New Roman" w:hAnsi="Verdana" w:cs="Times New Roman"/>
+          <w:color w:val="222222"/>
+          <w:sz w:val="20"/>
+          <w:szCs w:val="20"/>
+          <w:lang w:val="en-GB"/>
+        </w:rPr>
+        <w:t xml:space="preserve"> some contents added</w:t>
       </w:r>
     </w:p>
     <w:p>

</xml_diff>